<commit_message>
further revision of VO Script in immediate preparation for recordings sessions
</commit_message>
<xml_diff>
--- a/concept/Scarlet_VO_Script.docx
+++ b/concept/Scarlet_VO_Script.docx
@@ -490,6 +490,184 @@
           <w:sz w:val="24"/>
           <w:szCs w:val="24"/>
         </w:rPr>
+        <w:t xml:space="preserve">„ Scarlet“ – </w:t>
+      </w:r>
+      <w:r>
+        <w:rPr>
+          <w:rFonts w:ascii="Cambria" w:hAnsi="Cambria" w:cs="Cambria"/>
+          <w:color w:val="000000"/>
+          <w:sz w:val="24"/>
+          <w:szCs w:val="24"/>
+        </w:rPr>
+        <w:t>epische Erzählerstimme eines alten Mannes, leise flüsternd</w:t>
+      </w:r>
+    </w:p>
+    <w:p>
+      <w:pPr>
+        <w:autoSpaceDE w:val="0"/>
+        <w:autoSpaceDN w:val="0"/>
+        <w:adjustRightInd w:val="0"/>
+        <w:spacing w:after="0" w:line="240" w:lineRule="auto"/>
+        <w:rPr>
+          <w:rFonts w:ascii="Cambria" w:hAnsi="Cambria" w:cs="Cambria"/>
+          <w:color w:val="000000"/>
+          <w:sz w:val="24"/>
+          <w:szCs w:val="24"/>
+        </w:rPr>
+      </w:pPr>
+      <w:r>
+        <w:rPr>
+          <w:rFonts w:ascii="Symbol" w:hAnsi="Symbol" w:cs="Symbol"/>
+          <w:color w:val="000000"/>
+          <w:sz w:val="24"/>
+          <w:szCs w:val="24"/>
+        </w:rPr>
+        <w:t></w:t>
+      </w:r>
+      <w:r>
+        <w:rPr>
+          <w:rFonts w:ascii="Symbol" w:hAnsi="Symbol" w:cs="Symbol"/>
+          <w:color w:val="000000"/>
+          <w:sz w:val="24"/>
+          <w:szCs w:val="24"/>
+        </w:rPr>
+        <w:t></w:t>
+      </w:r>
+      <w:r>
+        <w:rPr>
+          <w:rFonts w:ascii="Cambria-Bold" w:hAnsi="Cambria-Bold" w:cs="Cambria-Bold"/>
+          <w:b/>
+          <w:bCs/>
+          <w:color w:val="000000"/>
+          <w:sz w:val="24"/>
+          <w:szCs w:val="24"/>
+        </w:rPr>
+        <w:t>„</w:t>
+      </w:r>
+      <w:r>
+        <w:rPr>
+          <w:rFonts w:ascii="Cambria-Bold" w:hAnsi="Cambria-Bold" w:cs="Cambria-Bold"/>
+          <w:b/>
+          <w:bCs/>
+          <w:color w:val="000000"/>
+          <w:sz w:val="24"/>
+          <w:szCs w:val="24"/>
+        </w:rPr>
+        <w:t>Awaken Scarlet</w:t>
+      </w:r>
+      <w:r>
+        <w:rPr>
+          <w:rFonts w:ascii="Cambria-Bold" w:hAnsi="Cambria-Bold" w:cs="Cambria-Bold"/>
+          <w:b/>
+          <w:bCs/>
+          <w:color w:val="000000"/>
+          <w:sz w:val="24"/>
+          <w:szCs w:val="24"/>
+        </w:rPr>
+        <w:t xml:space="preserve">“ – </w:t>
+      </w:r>
+      <w:r>
+        <w:rPr>
+          <w:rFonts w:ascii="Cambria" w:hAnsi="Cambria" w:cs="Cambria"/>
+          <w:color w:val="000000"/>
+          <w:sz w:val="24"/>
+          <w:szCs w:val="24"/>
+        </w:rPr>
+        <w:t>epische Erzählerstimme eines alten Mannes, die hier den</w:t>
+      </w:r>
+    </w:p>
+    <w:p>
+      <w:pPr>
+        <w:autoSpaceDE w:val="0"/>
+        <w:autoSpaceDN w:val="0"/>
+        <w:adjustRightInd w:val="0"/>
+        <w:spacing w:after="0" w:line="240" w:lineRule="auto"/>
+        <w:rPr>
+          <w:rFonts w:ascii="Cambria" w:hAnsi="Cambria" w:cs="Cambria"/>
+          <w:color w:val="000000"/>
+          <w:sz w:val="24"/>
+          <w:szCs w:val="24"/>
+        </w:rPr>
+      </w:pPr>
+      <w:r>
+        <w:rPr>
+          <w:rFonts w:ascii="Cambria" w:hAnsi="Cambria" w:cs="Cambria"/>
+          <w:color w:val="000000"/>
+          <w:sz w:val="24"/>
+          <w:szCs w:val="24"/>
+        </w:rPr>
+        <w:t xml:space="preserve">Spieler </w:t>
+      </w:r>
+      <w:r>
+        <w:rPr>
+          <w:rFonts w:ascii="Cambria-Italic" w:hAnsi="Cambria-Italic" w:cs="Cambria-Italic"/>
+          <w:i/>
+          <w:iCs/>
+          <w:color w:val="000000"/>
+          <w:sz w:val="24"/>
+          <w:szCs w:val="24"/>
+        </w:rPr>
+        <w:t xml:space="preserve">aufforderd </w:t>
+      </w:r>
+      <w:r>
+        <w:rPr>
+          <w:rFonts w:ascii="Cambria" w:hAnsi="Cambria" w:cs="Cambria"/>
+          <w:color w:val="000000"/>
+          <w:sz w:val="24"/>
+          <w:szCs w:val="24"/>
+        </w:rPr>
+        <w:t xml:space="preserve">etwas zu tun; </w:t>
+      </w:r>
+      <w:r>
+        <w:rPr>
+          <w:rFonts w:ascii="Cambria" w:hAnsi="Cambria" w:cs="Cambria"/>
+          <w:color w:val="000000"/>
+          <w:sz w:val="24"/>
+          <w:szCs w:val="24"/>
+        </w:rPr>
+        <w:t>leise flüsternd</w:t>
+      </w:r>
+    </w:p>
+    <w:p>
+      <w:pPr>
+        <w:autoSpaceDE w:val="0"/>
+        <w:autoSpaceDN w:val="0"/>
+        <w:adjustRightInd w:val="0"/>
+        <w:spacing w:after="0" w:line="240" w:lineRule="auto"/>
+        <w:rPr>
+          <w:rFonts w:ascii="Cambria" w:hAnsi="Cambria" w:cs="Cambria"/>
+          <w:color w:val="000000"/>
+          <w:sz w:val="24"/>
+          <w:szCs w:val="24"/>
+        </w:rPr>
+      </w:pPr>
+      <w:r>
+        <w:rPr>
+          <w:rFonts w:ascii="Symbol" w:hAnsi="Symbol" w:cs="Symbol"/>
+          <w:color w:val="000000"/>
+          <w:sz w:val="24"/>
+          <w:szCs w:val="24"/>
+        </w:rPr>
+        <w:t></w:t>
+      </w:r>
+      <w:r>
+        <w:rPr>
+          <w:rFonts w:ascii="Symbol" w:hAnsi="Symbol" w:cs="Symbol"/>
+          <w:color w:val="000000"/>
+          <w:sz w:val="24"/>
+          <w:szCs w:val="24"/>
+        </w:rPr>
+        <w:t></w:t>
+      </w:r>
+      <w:r>
+        <w:rPr>
+          <w:rFonts w:ascii="Cambria-Bold" w:hAnsi="Cambria-Bold" w:cs="Cambria-Bold"/>
+          <w:b/>
+          <w:bCs/>
+          <w:color w:val="000000"/>
+          <w:sz w:val="24"/>
+          <w:szCs w:val="24"/>
+        </w:rPr>
         <w:t xml:space="preserve">„Link Darkness“ – </w:t>
       </w:r>
       <w:r>
@@ -1391,6 +1569,7 @@
           <w:sz w:val="24"/>
           <w:szCs w:val="24"/>
         </w:rPr>
+        <w:lastRenderedPageBreak/>
         <w:t></w:t>
       </w:r>
       <w:r>
@@ -1531,7 +1710,6 @@
           <w:sz w:val="24"/>
           <w:szCs w:val="24"/>
         </w:rPr>
-        <w:lastRenderedPageBreak/>
         <w:t></w:t>
       </w:r>
       <w:r>
@@ -3623,7 +3801,6 @@
           <w:szCs w:val="26"/>
           <w:lang w:val="en-GB"/>
         </w:rPr>
-        <w:lastRenderedPageBreak/>
         <w:t>2.3 The Vampire</w:t>
       </w:r>
     </w:p>
@@ -5061,7 +5238,17 @@
           <w:szCs w:val="24"/>
           <w:lang w:val="en-GB"/>
         </w:rPr>
-        <w:t>Lautes Winseln, Fiepen, sobald besiegt</w:t>
+        <w:t xml:space="preserve">Lautes Winseln, Fiepen, sobald </w:t>
+      </w:r>
+      <w:r>
+        <w:rPr>
+          <w:rFonts w:ascii="Cambria" w:hAnsi="Cambria" w:cs="Cambria"/>
+          <w:color w:val="000000"/>
+          <w:sz w:val="24"/>
+          <w:szCs w:val="24"/>
+          <w:lang w:val="en-GB"/>
+        </w:rPr>
+        <w:t>erschöpft nach Rage Phase</w:t>
       </w:r>
     </w:p>
     <w:p>
@@ -5141,7 +5328,29 @@
           <w:sz w:val="24"/>
           <w:szCs w:val="24"/>
         </w:rPr>
-        <w:t>Please, … don’t cross.</w:t>
+        <w:t xml:space="preserve">Please, … don’t </w:t>
+      </w:r>
+      <w:r>
+        <w:rPr>
+          <w:rFonts w:ascii="Cambria-Bold" w:hAnsi="Cambria-Bold" w:cs="Cambria-Bold"/>
+          <w:b/>
+          <w:bCs/>
+          <w:color w:val="008000"/>
+          <w:sz w:val="24"/>
+          <w:szCs w:val="24"/>
+        </w:rPr>
+        <w:t>come ... here</w:t>
+      </w:r>
+      <w:r>
+        <w:rPr>
+          <w:rFonts w:ascii="Cambria-Bold" w:hAnsi="Cambria-Bold" w:cs="Cambria-Bold"/>
+          <w:b/>
+          <w:bCs/>
+          <w:color w:val="000000"/>
+          <w:sz w:val="24"/>
+          <w:szCs w:val="24"/>
+        </w:rPr>
+        <w:t>.</w:t>
       </w:r>
       <w:r>
         <w:rPr>
@@ -5541,6 +5750,7 @@
           <w:sz w:val="24"/>
           <w:szCs w:val="24"/>
         </w:rPr>
+        <w:lastRenderedPageBreak/>
         <w:t xml:space="preserve">gefestigt </w:t>
       </w:r>
       <w:r>
@@ -5619,7 +5829,6 @@
           <w:sz w:val="24"/>
           <w:szCs w:val="24"/>
         </w:rPr>
-        <w:lastRenderedPageBreak/>
         <w:t xml:space="preserve">Charaktereigene </w:t>
       </w:r>
       <w:r>
@@ -7887,7 +8096,31 @@
           <w:szCs w:val="24"/>
           <w:lang w:val="en-GB"/>
         </w:rPr>
-        <w:t xml:space="preserve">kind of prey </w:t>
+        <w:t xml:space="preserve">kind of </w:t>
+      </w:r>
+      <w:r>
+        <w:rPr>
+          <w:rFonts w:ascii="Cambria-Bold" w:hAnsi="Cambria-Bold" w:cs="Cambria-Bold"/>
+          <w:b/>
+          <w:bCs/>
+          <w:color w:val="008000"/>
+          <w:sz w:val="24"/>
+          <w:szCs w:val="24"/>
+          <w:lang w:val="en-GB"/>
+        </w:rPr>
+        <w:t>plague</w:t>
+      </w:r>
+      <w:r>
+        <w:rPr>
+          <w:rFonts w:ascii="Cambria-Bold" w:hAnsi="Cambria-Bold" w:cs="Cambria-Bold"/>
+          <w:b/>
+          <w:bCs/>
+          <w:color w:val="FF0000"/>
+          <w:sz w:val="24"/>
+          <w:szCs w:val="24"/>
+          <w:lang w:val="en-GB"/>
+        </w:rPr>
+        <w:t xml:space="preserve"> </w:t>
       </w:r>
       <w:r>
         <w:rPr>
@@ -7995,6 +8228,8 @@
         </w:rPr>
         <w:t>sehr ernst und determiniert klarstellt</w:t>
       </w:r>
+      <w:bookmarkStart w:id="0" w:name="_GoBack"/>
+      <w:bookmarkEnd w:id="0"/>
     </w:p>
     <w:p>
       <w:pPr>
@@ -8865,8 +9100,6 @@
         </w:rPr>
         <w:t>Emotionen werden bemerkbar ausgedrückt, aber sehr dezent</w:t>
       </w:r>
-      <w:bookmarkStart w:id="0" w:name="_GoBack"/>
-      <w:bookmarkEnd w:id="0"/>
     </w:p>
     <w:p>
       <w:pPr>
@@ -9018,6 +9251,7 @@
           <w:sz w:val="24"/>
           <w:szCs w:val="24"/>
         </w:rPr>
+        <w:lastRenderedPageBreak/>
         <w:t>Stimme einer Frau im Verbund mit einer epischen tiefen Stimme eines Mannes,</w:t>
       </w:r>
     </w:p>
@@ -9077,7 +9311,6 @@
           <w:sz w:val="24"/>
           <w:szCs w:val="24"/>
         </w:rPr>
-        <w:lastRenderedPageBreak/>
         <w:t></w:t>
       </w:r>
       <w:r>
@@ -11770,6 +12003,7 @@
   <w:style w:type="character" w:default="1" w:styleId="Absatzstandardschriftart">
     <w:name w:val="Default Paragraph Font"/>
     <w:uiPriority w:val="1"/>
+    <w:semiHidden/>
     <w:unhideWhenUsed/>
   </w:style>
   <w:style w:type="table" w:default="1" w:styleId="NormaleTabelle">
@@ -12047,6 +12281,7 @@
   <w:style w:type="character" w:default="1" w:styleId="Absatzstandardschriftart">
     <w:name w:val="Default Paragraph Font"/>
     <w:uiPriority w:val="1"/>
+    <w:semiHidden/>
     <w:unhideWhenUsed/>
   </w:style>
   <w:style w:type="table" w:default="1" w:styleId="NormaleTabelle">

</xml_diff>

<commit_message>
minor adjustments to DH animations; marked VO_Script depicting recording progress
</commit_message>
<xml_diff>
--- a/concept/Scarlet_VO_Script.docx
+++ b/concept/Scarlet_VO_Script.docx
@@ -293,6 +293,20 @@
     </w:p>
     <w:p>
       <w:pPr>
+        <w:pStyle w:val="Listenabsatz"/>
+        <w:numPr>
+          <w:ilvl w:val="0"/>
+          <w:numId w:val="5"/>
+        </w:numPr>
+        <w:jc w:val="both"/>
+        <w:rPr>
+          <w:sz w:val="24"/>
+          <w:szCs w:val="24"/>
+        </w:rPr>
+      </w:pPr>
+    </w:p>
+    <w:p>
+      <w:pPr>
         <w:pStyle w:val="berschrift2"/>
       </w:pPr>
       <w:r>
@@ -542,29 +556,7 @@
           <w:sz w:val="24"/>
           <w:szCs w:val="24"/>
         </w:rPr>
-        <w:t>„</w:t>
-      </w:r>
-      <w:r>
-        <w:rPr>
-          <w:rFonts w:ascii="Cambria-Bold" w:hAnsi="Cambria-Bold" w:cs="Cambria-Bold"/>
-          <w:b/>
-          <w:bCs/>
-          <w:color w:val="000000"/>
-          <w:sz w:val="24"/>
-          <w:szCs w:val="24"/>
-        </w:rPr>
-        <w:t>Awaken Scarlet</w:t>
-      </w:r>
-      <w:r>
-        <w:rPr>
-          <w:rFonts w:ascii="Cambria-Bold" w:hAnsi="Cambria-Bold" w:cs="Cambria-Bold"/>
-          <w:b/>
-          <w:bCs/>
-          <w:color w:val="000000"/>
-          <w:sz w:val="24"/>
-          <w:szCs w:val="24"/>
-        </w:rPr>
-        <w:t xml:space="preserve">“ – </w:t>
+        <w:t xml:space="preserve">„Awaken Scarlet“ – </w:t>
       </w:r>
       <w:r>
         <w:rPr>
@@ -616,16 +608,7 @@
           <w:sz w:val="24"/>
           <w:szCs w:val="24"/>
         </w:rPr>
-        <w:t xml:space="preserve">etwas zu tun; </w:t>
-      </w:r>
-      <w:r>
-        <w:rPr>
-          <w:rFonts w:ascii="Cambria" w:hAnsi="Cambria" w:cs="Cambria"/>
-          <w:color w:val="000000"/>
-          <w:sz w:val="24"/>
-          <w:szCs w:val="24"/>
-        </w:rPr>
-        <w:t>leise flüsternd</w:t>
+        <w:t>etwas zu tun; leise flüsternd</w:t>
       </w:r>
     </w:p>
     <w:p>
@@ -1206,7 +1189,7 @@
           <w:rFonts w:ascii="Cambria-Bold" w:hAnsi="Cambria-Bold" w:cs="Cambria-Bold"/>
           <w:b/>
           <w:bCs/>
-          <w:color w:val="000000"/>
+          <w:color w:val="008000"/>
           <w:sz w:val="24"/>
           <w:szCs w:val="24"/>
           <w:lang w:val="en-GB"/>
@@ -1216,13 +1199,23 @@
       <w:r>
         <w:rPr>
           <w:rFonts w:ascii="Cambria" w:hAnsi="Cambria" w:cs="Cambria"/>
-          <w:color w:val="000000"/>
+          <w:color w:val="008000"/>
           <w:sz w:val="24"/>
           <w:szCs w:val="24"/>
           <w:lang w:val="en-GB"/>
         </w:rPr>
         <w:t>” - epische Erzählerstimme</w:t>
       </w:r>
+      <w:r>
+        <w:rPr>
+          <w:rFonts w:ascii="Cambria" w:hAnsi="Cambria" w:cs="Cambria"/>
+          <w:color w:val="008000"/>
+          <w:sz w:val="24"/>
+          <w:szCs w:val="24"/>
+          <w:lang w:val="en-GB"/>
+        </w:rPr>
+        <w:t xml:space="preserve">  //////</w:t>
+      </w:r>
     </w:p>
     <w:p>
       <w:pPr>
@@ -1556,7 +1549,7 @@
           <w:rFonts w:ascii="Cambria-Bold" w:hAnsi="Cambria-Bold" w:cs="Cambria-Bold"/>
           <w:b/>
           <w:bCs/>
-          <w:color w:val="000000"/>
+          <w:color w:val="008000"/>
           <w:sz w:val="24"/>
           <w:szCs w:val="24"/>
           <w:lang w:val="en-GB"/>
@@ -1596,7 +1589,7 @@
           <w:rFonts w:ascii="Cambria-Bold" w:hAnsi="Cambria-Bold" w:cs="Cambria-Bold"/>
           <w:b/>
           <w:bCs/>
-          <w:color w:val="000000"/>
+          <w:color w:val="008000"/>
           <w:sz w:val="24"/>
           <w:szCs w:val="24"/>
           <w:lang w:val="en-GB"/>
@@ -1612,17 +1605,17 @@
         <w:spacing w:after="0" w:line="240" w:lineRule="auto"/>
         <w:rPr>
           <w:rFonts w:ascii="Cambria" w:hAnsi="Cambria" w:cs="Cambria"/>
-          <w:color w:val="000000"/>
-          <w:sz w:val="24"/>
-          <w:szCs w:val="24"/>
-        </w:rPr>
-      </w:pPr>
-      <w:r>
-        <w:rPr>
-          <w:rFonts w:ascii="Cambria-Bold" w:hAnsi="Cambria-Bold" w:cs="Cambria-Bold"/>
-          <w:b/>
-          <w:bCs/>
-          <w:color w:val="000000"/>
+          <w:color w:val="008000"/>
+          <w:sz w:val="24"/>
+          <w:szCs w:val="24"/>
+        </w:rPr>
+      </w:pPr>
+      <w:r>
+        <w:rPr>
+          <w:rFonts w:ascii="Cambria-Bold" w:hAnsi="Cambria-Bold" w:cs="Cambria-Bold"/>
+          <w:b/>
+          <w:bCs/>
+          <w:color w:val="008000"/>
           <w:sz w:val="24"/>
           <w:szCs w:val="24"/>
         </w:rPr>
@@ -1631,7 +1624,7 @@
       <w:r>
         <w:rPr>
           <w:rFonts w:ascii="Cambria" w:hAnsi="Cambria" w:cs="Cambria"/>
-          <w:color w:val="000000"/>
+          <w:color w:val="008000"/>
           <w:sz w:val="24"/>
           <w:szCs w:val="24"/>
         </w:rPr>
@@ -1642,7 +1635,7 @@
           <w:rFonts w:ascii="Cambria-Italic" w:hAnsi="Cambria-Italic" w:cs="Cambria-Italic"/>
           <w:i/>
           <w:iCs/>
-          <w:color w:val="000000"/>
+          <w:color w:val="008000"/>
           <w:sz w:val="24"/>
           <w:szCs w:val="24"/>
         </w:rPr>
@@ -1651,7 +1644,7 @@
       <w:r>
         <w:rPr>
           <w:rFonts w:ascii="Cambria" w:hAnsi="Cambria" w:cs="Cambria"/>
-          <w:color w:val="000000"/>
+          <w:color w:val="008000"/>
           <w:sz w:val="24"/>
           <w:szCs w:val="24"/>
         </w:rPr>
@@ -1668,18 +1661,18 @@
           <w:rFonts w:ascii="Cambria-Italic" w:hAnsi="Cambria-Italic" w:cs="Cambria-Italic"/>
           <w:i/>
           <w:iCs/>
-          <w:color w:val="000000"/>
-          <w:sz w:val="24"/>
-          <w:szCs w:val="24"/>
-          <w:lang w:val="en-GB"/>
-        </w:rPr>
-      </w:pPr>
-      <w:r>
-        <w:rPr>
-          <w:rFonts w:ascii="Cambria-Italic" w:hAnsi="Cambria-Italic" w:cs="Cambria-Italic"/>
-          <w:i/>
-          <w:iCs/>
-          <w:color w:val="000000"/>
+          <w:color w:val="008000"/>
+          <w:sz w:val="24"/>
+          <w:szCs w:val="24"/>
+          <w:lang w:val="en-GB"/>
+        </w:rPr>
+      </w:pPr>
+      <w:r>
+        <w:rPr>
+          <w:rFonts w:ascii="Cambria-Italic" w:hAnsi="Cambria-Italic" w:cs="Cambria-Italic"/>
+          <w:i/>
+          <w:iCs/>
+          <w:color w:val="008000"/>
           <w:sz w:val="24"/>
           <w:szCs w:val="24"/>
           <w:lang w:val="en-GB"/>
@@ -2208,7 +2201,7 @@
           <w:rFonts w:ascii="Cambria-Bold" w:hAnsi="Cambria-Bold" w:cs="Cambria-Bold"/>
           <w:b/>
           <w:bCs/>
-          <w:color w:val="000000"/>
+          <w:color w:val="008000"/>
           <w:sz w:val="24"/>
           <w:szCs w:val="24"/>
           <w:lang w:val="en-GB"/>
@@ -2247,7 +2240,7 @@
           <w:rFonts w:ascii="Cambria-Bold" w:hAnsi="Cambria-Bold" w:cs="Cambria-Bold"/>
           <w:b/>
           <w:bCs/>
-          <w:color w:val="000000"/>
+          <w:color w:val="008000"/>
           <w:sz w:val="24"/>
           <w:szCs w:val="24"/>
           <w:lang w:val="en-GB"/>
@@ -2263,52 +2256,28 @@
         <w:spacing w:after="0" w:line="240" w:lineRule="auto"/>
         <w:rPr>
           <w:rFonts w:ascii="Cambria" w:hAnsi="Cambria" w:cs="Cambria"/>
-          <w:color w:val="000000"/>
-          <w:sz w:val="24"/>
-          <w:szCs w:val="24"/>
-          <w:lang w:val="en-GB"/>
-        </w:rPr>
-      </w:pPr>
-      <w:r>
-        <w:rPr>
-          <w:rFonts w:ascii="Cambria-Bold" w:hAnsi="Cambria-Bold" w:cs="Cambria-Bold"/>
-          <w:b/>
-          <w:bCs/>
-          <w:color w:val="FF0000"/>
-          <w:sz w:val="24"/>
-          <w:szCs w:val="24"/>
-          <w:lang w:val="en-GB"/>
-        </w:rPr>
-        <w:t>in</w:t>
-      </w:r>
-      <w:r>
-        <w:rPr>
-          <w:rFonts w:ascii="Cambria-Bold" w:hAnsi="Cambria-Bold" w:cs="Cambria-Bold"/>
-          <w:b/>
-          <w:bCs/>
-          <w:color w:val="000000"/>
-          <w:sz w:val="24"/>
-          <w:szCs w:val="24"/>
-          <w:lang w:val="en-GB"/>
-        </w:rPr>
-        <w:t xml:space="preserve"> freeing this world </w:t>
-      </w:r>
-      <w:r>
-        <w:rPr>
-          <w:rFonts w:ascii="Cambria-Bold" w:hAnsi="Cambria-Bold" w:cs="Cambria-Bold"/>
-          <w:b/>
-          <w:bCs/>
-          <w:color w:val="FF0000"/>
-          <w:sz w:val="24"/>
-          <w:szCs w:val="24"/>
-          <w:lang w:val="en-GB"/>
-        </w:rPr>
-        <w:t xml:space="preserve">from just a little more of its redundant light.” </w:t>
-      </w:r>
-      <w:r>
-        <w:rPr>
-          <w:rFonts w:ascii="Cambria" w:hAnsi="Cambria" w:cs="Cambria"/>
-          <w:color w:val="000000"/>
+          <w:color w:val="008000"/>
+          <w:sz w:val="24"/>
+          <w:szCs w:val="24"/>
+          <w:lang w:val="en-GB"/>
+        </w:rPr>
+      </w:pPr>
+      <w:r>
+        <w:rPr>
+          <w:rFonts w:ascii="Cambria-Bold" w:hAnsi="Cambria-Bold" w:cs="Cambria-Bold"/>
+          <w:b/>
+          <w:bCs/>
+          <w:color w:val="008000"/>
+          <w:sz w:val="24"/>
+          <w:szCs w:val="24"/>
+          <w:lang w:val="en-GB"/>
+        </w:rPr>
+        <w:t xml:space="preserve">in freeing this world from just a little more of its redundant light.” </w:t>
+      </w:r>
+      <w:r>
+        <w:rPr>
+          <w:rFonts w:ascii="Cambria" w:hAnsi="Cambria" w:cs="Cambria"/>
+          <w:color w:val="008000"/>
           <w:sz w:val="24"/>
           <w:szCs w:val="24"/>
           <w:lang w:val="en-GB"/>
@@ -2326,15 +2295,15 @@
           <w:rFonts w:ascii="Cambria-Italic" w:hAnsi="Cambria-Italic" w:cs="Cambria-Italic"/>
           <w:i/>
           <w:iCs/>
-          <w:color w:val="000000"/>
-          <w:sz w:val="24"/>
-          <w:szCs w:val="24"/>
-        </w:rPr>
-      </w:pPr>
-      <w:r>
-        <w:rPr>
-          <w:rFonts w:ascii="Cambria" w:hAnsi="Cambria" w:cs="Cambria"/>
-          <w:color w:val="000000"/>
+          <w:color w:val="008000"/>
+          <w:sz w:val="24"/>
+          <w:szCs w:val="24"/>
+        </w:rPr>
+      </w:pPr>
+      <w:r>
+        <w:rPr>
+          <w:rFonts w:ascii="Cambria" w:hAnsi="Cambria" w:cs="Cambria"/>
+          <w:color w:val="008000"/>
           <w:sz w:val="24"/>
           <w:szCs w:val="24"/>
         </w:rPr>
@@ -2345,7 +2314,7 @@
           <w:rFonts w:ascii="Cambria-Italic" w:hAnsi="Cambria-Italic" w:cs="Cambria-Italic"/>
           <w:i/>
           <w:iCs/>
-          <w:color w:val="000000"/>
+          <w:color w:val="008000"/>
           <w:sz w:val="24"/>
           <w:szCs w:val="24"/>
         </w:rPr>
@@ -2453,7 +2422,7 @@
           <w:rFonts w:ascii="Cambria-Bold" w:hAnsi="Cambria-Bold" w:cs="Cambria-Bold"/>
           <w:b/>
           <w:bCs/>
-          <w:color w:val="000000"/>
+          <w:color w:val="008000"/>
           <w:sz w:val="24"/>
           <w:szCs w:val="24"/>
           <w:lang w:val="en-GB"/>
@@ -2492,69 +2461,33 @@
           <w:rFonts w:ascii="Cambria-Bold" w:hAnsi="Cambria-Bold" w:cs="Cambria-Bold"/>
           <w:b/>
           <w:bCs/>
-          <w:color w:val="000000"/>
-          <w:sz w:val="24"/>
-          <w:szCs w:val="24"/>
-          <w:lang w:val="en-GB"/>
-        </w:rPr>
-        <w:t>Soon, your darkness will be pure and even</w:t>
-      </w:r>
-      <w:r>
-        <w:rPr>
-          <w:rFonts w:ascii="Cambria-Bold" w:hAnsi="Cambria-Bold" w:cs="Cambria-Bold"/>
-          <w:b/>
-          <w:bCs/>
-          <w:color w:val="000000"/>
-          <w:sz w:val="24"/>
-          <w:szCs w:val="24"/>
-          <w:lang w:val="en-GB"/>
-        </w:rPr>
-        <w:t xml:space="preserve"> </w:t>
-      </w:r>
-      <w:r>
-        <w:rPr>
-          <w:rFonts w:ascii="Cambria-Bold" w:hAnsi="Cambria-Bold" w:cs="Cambria-Bold"/>
-          <w:b/>
-          <w:bCs/>
-          <w:color w:val="FF0000"/>
-          <w:sz w:val="24"/>
-          <w:szCs w:val="24"/>
-          <w:lang w:val="en-GB"/>
-        </w:rPr>
-        <w:t>the</w:t>
-      </w:r>
-      <w:r>
-        <w:rPr>
-          <w:rFonts w:ascii="Cambria-Bold" w:hAnsi="Cambria-Bold" w:cs="Cambria-Bold"/>
-          <w:b/>
-          <w:bCs/>
-          <w:color w:val="000000"/>
-          <w:sz w:val="24"/>
-          <w:szCs w:val="24"/>
-          <w:lang w:val="en-GB"/>
-        </w:rPr>
-        <w:t xml:space="preserve"> light of divine pawns cannot</w:t>
-      </w:r>
-    </w:p>
-    <w:p>
-      <w:pPr>
-        <w:autoSpaceDE w:val="0"/>
-        <w:autoSpaceDN w:val="0"/>
-        <w:adjustRightInd w:val="0"/>
-        <w:spacing w:after="0" w:line="240" w:lineRule="auto"/>
-        <w:rPr>
-          <w:rFonts w:ascii="Cambria" w:hAnsi="Cambria" w:cs="Cambria"/>
-          <w:color w:val="000000"/>
-          <w:sz w:val="24"/>
-          <w:szCs w:val="24"/>
-        </w:rPr>
-      </w:pPr>
-      <w:r>
-        <w:rPr>
-          <w:rFonts w:ascii="Cambria-Bold" w:hAnsi="Cambria-Bold" w:cs="Cambria-Bold"/>
-          <w:b/>
-          <w:bCs/>
-          <w:color w:val="000000"/>
+          <w:color w:val="008000"/>
+          <w:sz w:val="24"/>
+          <w:szCs w:val="24"/>
+          <w:lang w:val="en-GB"/>
+        </w:rPr>
+        <w:t>Soon, your darkness will be pure and even the light of divine pawns cannot</w:t>
+      </w:r>
+    </w:p>
+    <w:p>
+      <w:pPr>
+        <w:autoSpaceDE w:val="0"/>
+        <w:autoSpaceDN w:val="0"/>
+        <w:adjustRightInd w:val="0"/>
+        <w:spacing w:after="0" w:line="240" w:lineRule="auto"/>
+        <w:rPr>
+          <w:rFonts w:ascii="Cambria" w:hAnsi="Cambria" w:cs="Cambria"/>
+          <w:color w:val="008000"/>
+          <w:sz w:val="24"/>
+          <w:szCs w:val="24"/>
+        </w:rPr>
+      </w:pPr>
+      <w:r>
+        <w:rPr>
+          <w:rFonts w:ascii="Cambria-Bold" w:hAnsi="Cambria-Bold" w:cs="Cambria-Bold"/>
+          <w:b/>
+          <w:bCs/>
+          <w:color w:val="008000"/>
           <w:sz w:val="24"/>
           <w:szCs w:val="24"/>
         </w:rPr>
@@ -2563,7 +2496,7 @@
       <w:r>
         <w:rPr>
           <w:rFonts w:ascii="Cambria" w:hAnsi="Cambria" w:cs="Cambria"/>
-          <w:color w:val="000000"/>
+          <w:color w:val="008000"/>
           <w:sz w:val="24"/>
           <w:szCs w:val="24"/>
         </w:rPr>
@@ -2580,18 +2513,18 @@
           <w:rFonts w:ascii="Cambria-Italic" w:hAnsi="Cambria-Italic" w:cs="Cambria-Italic"/>
           <w:i/>
           <w:iCs/>
-          <w:color w:val="000000"/>
-          <w:sz w:val="24"/>
-          <w:szCs w:val="24"/>
-          <w:lang w:val="en-GB"/>
-        </w:rPr>
-      </w:pPr>
-      <w:r>
-        <w:rPr>
-          <w:rFonts w:ascii="Cambria-Italic" w:hAnsi="Cambria-Italic" w:cs="Cambria-Italic"/>
-          <w:i/>
-          <w:iCs/>
-          <w:color w:val="000000"/>
+          <w:color w:val="008000"/>
+          <w:sz w:val="24"/>
+          <w:szCs w:val="24"/>
+          <w:lang w:val="en-GB"/>
+        </w:rPr>
+      </w:pPr>
+      <w:r>
+        <w:rPr>
+          <w:rFonts w:ascii="Cambria-Italic" w:hAnsi="Cambria-Italic" w:cs="Cambria-Italic"/>
+          <w:i/>
+          <w:iCs/>
+          <w:color w:val="008000"/>
           <w:sz w:val="24"/>
           <w:szCs w:val="24"/>
           <w:lang w:val="en-GB"/>
@@ -2601,7 +2534,7 @@
       <w:r>
         <w:rPr>
           <w:rFonts w:ascii="Cambria" w:hAnsi="Cambria" w:cs="Cambria"/>
-          <w:color w:val="000000"/>
+          <w:color w:val="008000"/>
           <w:sz w:val="24"/>
           <w:szCs w:val="24"/>
           <w:lang w:val="en-GB"/>
@@ -2613,7 +2546,7 @@
           <w:rFonts w:ascii="Cambria-Italic" w:hAnsi="Cambria-Italic" w:cs="Cambria-Italic"/>
           <w:i/>
           <w:iCs/>
-          <w:color w:val="000000"/>
+          <w:color w:val="008000"/>
           <w:sz w:val="24"/>
           <w:szCs w:val="24"/>
           <w:lang w:val="en-GB"/>
@@ -3072,18 +3005,18 @@
           <w:rFonts w:ascii="Cambria-Bold" w:hAnsi="Cambria-Bold" w:cs="Cambria-Bold"/>
           <w:b/>
           <w:bCs/>
-          <w:color w:val="000000"/>
-          <w:sz w:val="24"/>
-          <w:szCs w:val="24"/>
-          <w:lang w:val="en-GB"/>
-        </w:rPr>
-      </w:pPr>
-      <w:r>
-        <w:rPr>
-          <w:rFonts w:ascii="Cambria-Bold" w:hAnsi="Cambria-Bold" w:cs="Cambria-Bold"/>
-          <w:b/>
-          <w:bCs/>
-          <w:color w:val="000000"/>
+          <w:color w:val="008000"/>
+          <w:sz w:val="24"/>
+          <w:szCs w:val="24"/>
+          <w:lang w:val="en-GB"/>
+        </w:rPr>
+      </w:pPr>
+      <w:r>
+        <w:rPr>
+          <w:rFonts w:ascii="Cambria-Bold" w:hAnsi="Cambria-Bold" w:cs="Cambria-Bold"/>
+          <w:b/>
+          <w:bCs/>
+          <w:color w:val="008000"/>
           <w:sz w:val="24"/>
           <w:szCs w:val="24"/>
           <w:lang w:val="en-GB"/>
@@ -3095,7 +3028,7 @@
           <w:rFonts w:ascii="Cambria-Bold" w:hAnsi="Cambria-Bold" w:cs="Cambria-Bold"/>
           <w:b/>
           <w:bCs/>
-          <w:color w:val="000000"/>
+          <w:color w:val="008000"/>
           <w:sz w:val="24"/>
           <w:szCs w:val="24"/>
           <w:lang w:val="en-GB"/>
@@ -3107,7 +3040,7 @@
           <w:rFonts w:ascii="Cambria-Bold" w:hAnsi="Cambria-Bold" w:cs="Cambria-Bold"/>
           <w:b/>
           <w:bCs/>
-          <w:color w:val="000000"/>
+          <w:color w:val="008000"/>
           <w:sz w:val="24"/>
           <w:szCs w:val="24"/>
           <w:lang w:val="en-GB"/>
@@ -3123,54 +3056,30 @@
         <w:spacing w:after="0" w:line="240" w:lineRule="auto"/>
         <w:rPr>
           <w:rFonts w:ascii="Cambria" w:hAnsi="Cambria" w:cs="Cambria"/>
-          <w:color w:val="000000"/>
-          <w:sz w:val="24"/>
-          <w:szCs w:val="24"/>
-          <w:lang w:val="en-GB"/>
-        </w:rPr>
-      </w:pPr>
-      <w:r>
-        <w:rPr>
-          <w:rFonts w:ascii="Cambria-Bold" w:hAnsi="Cambria-Bold" w:cs="Cambria-Bold"/>
-          <w:b/>
-          <w:bCs/>
-          <w:color w:val="FF0000"/>
-          <w:sz w:val="24"/>
-          <w:szCs w:val="24"/>
-          <w:lang w:val="en-GB"/>
-        </w:rPr>
-        <w:t>only</w:t>
-      </w:r>
-      <w:r>
-        <w:rPr>
-          <w:rFonts w:ascii="Cambria-Bold" w:hAnsi="Cambria-Bold" w:cs="Cambria-Bold"/>
-          <w:b/>
-          <w:bCs/>
-          <w:color w:val="000000"/>
-          <w:sz w:val="24"/>
-          <w:szCs w:val="24"/>
-          <w:lang w:val="en-GB"/>
-        </w:rPr>
-        <w:t xml:space="preserve"> think </w:t>
-      </w:r>
-      <w:r>
-        <w:rPr>
-          <w:rFonts w:ascii="Cambria-Bold" w:hAnsi="Cambria-Bold" w:cs="Cambria-Bold"/>
-          <w:b/>
-          <w:bCs/>
-          <w:color w:val="FF0000"/>
-          <w:sz w:val="24"/>
-          <w:szCs w:val="24"/>
-          <w:lang w:val="en-GB"/>
-        </w:rPr>
-        <w:t>you</w:t>
-      </w:r>
-      <w:r>
-        <w:rPr>
-          <w:rFonts w:ascii="Cambria-Bold" w:hAnsi="Cambria-Bold" w:cs="Cambria-Bold"/>
-          <w:b/>
-          <w:bCs/>
-          <w:color w:val="000000"/>
+          <w:color w:val="008000"/>
+          <w:sz w:val="24"/>
+          <w:szCs w:val="24"/>
+          <w:lang w:val="en-GB"/>
+        </w:rPr>
+      </w:pPr>
+      <w:r>
+        <w:rPr>
+          <w:rFonts w:ascii="Cambria-Bold" w:hAnsi="Cambria-Bold" w:cs="Cambria-Bold"/>
+          <w:b/>
+          <w:bCs/>
+          <w:color w:val="008000"/>
+          <w:sz w:val="24"/>
+          <w:szCs w:val="24"/>
+          <w:lang w:val="en-GB"/>
+        </w:rPr>
+        <w:t>only think you</w:t>
+      </w:r>
+      <w:r>
+        <w:rPr>
+          <w:rFonts w:ascii="Cambria-Bold" w:hAnsi="Cambria-Bold" w:cs="Cambria-Bold"/>
+          <w:b/>
+          <w:bCs/>
+          <w:color w:val="008000"/>
           <w:sz w:val="24"/>
           <w:szCs w:val="24"/>
           <w:lang w:val="en-GB"/>
@@ -3180,7 +3089,7 @@
       <w:r>
         <w:rPr>
           <w:rFonts w:ascii="Cambria" w:hAnsi="Cambria" w:cs="Cambria"/>
-          <w:color w:val="000000"/>
+          <w:color w:val="008000"/>
           <w:sz w:val="24"/>
           <w:szCs w:val="24"/>
           <w:lang w:val="en-GB"/>
@@ -3198,15 +3107,15 @@
           <w:rFonts w:ascii="Cambria-Italic" w:hAnsi="Cambria-Italic" w:cs="Cambria-Italic"/>
           <w:i/>
           <w:iCs/>
-          <w:color w:val="000000"/>
-          <w:sz w:val="24"/>
-          <w:szCs w:val="24"/>
-        </w:rPr>
-      </w:pPr>
-      <w:r>
-        <w:rPr>
-          <w:rFonts w:ascii="Cambria" w:hAnsi="Cambria" w:cs="Cambria"/>
-          <w:color w:val="000000"/>
+          <w:color w:val="008000"/>
+          <w:sz w:val="24"/>
+          <w:szCs w:val="24"/>
+        </w:rPr>
+      </w:pPr>
+      <w:r>
+        <w:rPr>
+          <w:rFonts w:ascii="Cambria" w:hAnsi="Cambria" w:cs="Cambria"/>
+          <w:color w:val="008000"/>
           <w:sz w:val="24"/>
           <w:szCs w:val="24"/>
         </w:rPr>
@@ -3217,7 +3126,7 @@
           <w:rFonts w:ascii="Cambria-Italic" w:hAnsi="Cambria-Italic" w:cs="Cambria-Italic"/>
           <w:i/>
           <w:iCs/>
-          <w:color w:val="000000"/>
+          <w:color w:val="008000"/>
           <w:sz w:val="24"/>
           <w:szCs w:val="24"/>
         </w:rPr>
@@ -3232,15 +3141,15 @@
         <w:spacing w:after="0" w:line="240" w:lineRule="auto"/>
         <w:rPr>
           <w:rFonts w:ascii="Cambria" w:hAnsi="Cambria" w:cs="Cambria"/>
-          <w:color w:val="000000"/>
-          <w:sz w:val="24"/>
-          <w:szCs w:val="24"/>
-        </w:rPr>
-      </w:pPr>
-      <w:r>
-        <w:rPr>
-          <w:rFonts w:ascii="Cambria" w:hAnsi="Cambria" w:cs="Cambria"/>
-          <w:color w:val="000000"/>
+          <w:color w:val="008000"/>
+          <w:sz w:val="24"/>
+          <w:szCs w:val="24"/>
+        </w:rPr>
+      </w:pPr>
+      <w:r>
+        <w:rPr>
+          <w:rFonts w:ascii="Cambria" w:hAnsi="Cambria" w:cs="Cambria"/>
+          <w:color w:val="008000"/>
           <w:sz w:val="24"/>
           <w:szCs w:val="24"/>
         </w:rPr>
@@ -3251,7 +3160,7 @@
           <w:rFonts w:ascii="Cambria-Italic" w:hAnsi="Cambria-Italic" w:cs="Cambria-Italic"/>
           <w:i/>
           <w:iCs/>
-          <w:color w:val="000000"/>
+          <w:color w:val="008000"/>
           <w:sz w:val="24"/>
           <w:szCs w:val="24"/>
         </w:rPr>
@@ -3260,7 +3169,7 @@
       <w:r>
         <w:rPr>
           <w:rFonts w:ascii="Cambria" w:hAnsi="Cambria" w:cs="Cambria"/>
-          <w:color w:val="000000"/>
+          <w:color w:val="008000"/>
           <w:sz w:val="24"/>
           <w:szCs w:val="24"/>
         </w:rPr>
@@ -3277,7 +3186,7 @@
           <w:rFonts w:ascii="Cambria-Bold" w:hAnsi="Cambria-Bold" w:cs="Cambria-Bold"/>
           <w:b/>
           <w:bCs/>
-          <w:color w:val="000000"/>
+          <w:color w:val="008000"/>
           <w:sz w:val="24"/>
           <w:szCs w:val="24"/>
           <w:lang w:val="en-GB"/>
@@ -3286,7 +3195,7 @@
       <w:r>
         <w:rPr>
           <w:rFonts w:ascii="Symbol" w:hAnsi="Symbol" w:cs="Symbol"/>
-          <w:color w:val="000000"/>
+          <w:color w:val="008000"/>
           <w:sz w:val="24"/>
           <w:szCs w:val="24"/>
         </w:rPr>
@@ -3295,7 +3204,7 @@
       <w:r>
         <w:rPr>
           <w:rFonts w:ascii="Symbol" w:hAnsi="Symbol" w:cs="Symbol"/>
-          <w:color w:val="000000"/>
+          <w:color w:val="008000"/>
           <w:sz w:val="24"/>
           <w:szCs w:val="24"/>
         </w:rPr>
@@ -3304,7 +3213,7 @@
       <w:r>
         <w:rPr>
           <w:rFonts w:ascii="Cambria" w:hAnsi="Cambria" w:cs="Cambria"/>
-          <w:color w:val="000000"/>
+          <w:color w:val="008000"/>
           <w:sz w:val="24"/>
           <w:szCs w:val="24"/>
           <w:lang w:val="en-GB"/>
@@ -3316,7 +3225,7 @@
           <w:rFonts w:ascii="Cambria-Bold" w:hAnsi="Cambria-Bold" w:cs="Cambria-Bold"/>
           <w:b/>
           <w:bCs/>
-          <w:color w:val="FF0000"/>
+          <w:color w:val="008000"/>
           <w:sz w:val="24"/>
           <w:szCs w:val="24"/>
           <w:lang w:val="en-GB"/>
@@ -3328,7 +3237,7 @@
           <w:rFonts w:ascii="Cambria-Bold" w:hAnsi="Cambria-Bold" w:cs="Cambria-Bold"/>
           <w:b/>
           <w:bCs/>
-          <w:color w:val="000000"/>
+          <w:color w:val="008000"/>
           <w:sz w:val="24"/>
           <w:szCs w:val="24"/>
           <w:lang w:val="en-GB"/>
@@ -3353,7 +3262,7 @@
           <w:rFonts w:ascii="Cambria-Bold" w:hAnsi="Cambria-Bold" w:cs="Cambria-Bold"/>
           <w:b/>
           <w:bCs/>
-          <w:color w:val="FF0000"/>
+          <w:color w:val="008000"/>
           <w:sz w:val="24"/>
           <w:szCs w:val="24"/>
           <w:lang w:val="en-GB"/>
@@ -3370,26 +3279,14 @@
           <w:szCs w:val="24"/>
           <w:lang w:val="en-GB"/>
         </w:rPr>
-        <w:t>your</w:t>
-      </w:r>
-      <w:r>
-        <w:rPr>
-          <w:rFonts w:ascii="Cambria-Bold" w:hAnsi="Cambria-Bold" w:cs="Cambria-Bold"/>
-          <w:b/>
-          <w:bCs/>
-          <w:color w:val="FF0000"/>
-          <w:sz w:val="24"/>
-          <w:szCs w:val="24"/>
-          <w:lang w:val="en-GB"/>
-        </w:rPr>
-        <w:t xml:space="preserve"> </w:t>
-      </w:r>
-      <w:r>
-        <w:rPr>
-          <w:rFonts w:ascii="Cambria-Bold" w:hAnsi="Cambria-Bold" w:cs="Cambria-Bold"/>
-          <w:b/>
-          <w:bCs/>
-          <w:color w:val="000000"/>
+        <w:t xml:space="preserve">your </w:t>
+      </w:r>
+      <w:r>
+        <w:rPr>
+          <w:rFonts w:ascii="Cambria-Bold" w:hAnsi="Cambria-Bold" w:cs="Cambria-Bold"/>
+          <w:b/>
+          <w:bCs/>
+          <w:color w:val="008000"/>
           <w:sz w:val="24"/>
           <w:szCs w:val="24"/>
           <w:lang w:val="en-GB"/>
@@ -3405,17 +3302,17 @@
         <w:spacing w:after="0" w:line="240" w:lineRule="auto"/>
         <w:rPr>
           <w:rFonts w:ascii="Cambria" w:hAnsi="Cambria" w:cs="Cambria"/>
-          <w:color w:val="000000"/>
-          <w:sz w:val="24"/>
-          <w:szCs w:val="24"/>
-        </w:rPr>
-      </w:pPr>
-      <w:r>
-        <w:rPr>
-          <w:rFonts w:ascii="Cambria-Bold" w:hAnsi="Cambria-Bold" w:cs="Cambria-Bold"/>
-          <w:b/>
-          <w:bCs/>
-          <w:color w:val="FF0000"/>
+          <w:color w:val="008000"/>
+          <w:sz w:val="24"/>
+          <w:szCs w:val="24"/>
+        </w:rPr>
+      </w:pPr>
+      <w:r>
+        <w:rPr>
+          <w:rFonts w:ascii="Cambria-Bold" w:hAnsi="Cambria-Bold" w:cs="Cambria-Bold"/>
+          <w:b/>
+          <w:bCs/>
+          <w:color w:val="008000"/>
           <w:sz w:val="24"/>
           <w:szCs w:val="24"/>
         </w:rPr>
@@ -3426,7 +3323,7 @@
           <w:rFonts w:ascii="Cambria-Bold" w:hAnsi="Cambria-Bold" w:cs="Cambria-Bold"/>
           <w:b/>
           <w:bCs/>
-          <w:color w:val="000000"/>
+          <w:color w:val="008000"/>
           <w:sz w:val="24"/>
           <w:szCs w:val="24"/>
         </w:rPr>
@@ -3435,7 +3332,7 @@
       <w:r>
         <w:rPr>
           <w:rFonts w:ascii="Cambria" w:hAnsi="Cambria" w:cs="Cambria"/>
-          <w:color w:val="000000"/>
+          <w:color w:val="008000"/>
           <w:sz w:val="24"/>
           <w:szCs w:val="24"/>
         </w:rPr>
@@ -3460,7 +3357,7 @@
           <w:rFonts w:ascii="Cambria-Italic" w:hAnsi="Cambria-Italic" w:cs="Cambria-Italic"/>
           <w:i/>
           <w:iCs/>
-          <w:color w:val="000000"/>
+          <w:color w:val="008000"/>
           <w:sz w:val="24"/>
           <w:szCs w:val="24"/>
         </w:rPr>
@@ -3469,7 +3366,7 @@
       <w:r>
         <w:rPr>
           <w:rFonts w:ascii="Cambria" w:hAnsi="Cambria" w:cs="Cambria"/>
-          <w:color w:val="000000"/>
+          <w:color w:val="008000"/>
           <w:sz w:val="24"/>
           <w:szCs w:val="24"/>
         </w:rPr>
@@ -3480,7 +3377,7 @@
           <w:rFonts w:ascii="Cambria-Italic" w:hAnsi="Cambria-Italic" w:cs="Cambria-Italic"/>
           <w:i/>
           <w:iCs/>
-          <w:color w:val="000000"/>
+          <w:color w:val="008000"/>
           <w:sz w:val="24"/>
           <w:szCs w:val="24"/>
         </w:rPr>
@@ -3489,7 +3386,7 @@
       <w:r>
         <w:rPr>
           <w:rFonts w:ascii="Cambria" w:hAnsi="Cambria" w:cs="Cambria"/>
-          <w:color w:val="000000"/>
+          <w:color w:val="008000"/>
           <w:sz w:val="24"/>
           <w:szCs w:val="24"/>
         </w:rPr>
@@ -3513,7 +3410,7 @@
         <w:spacing w:after="0" w:line="240" w:lineRule="auto"/>
         <w:rPr>
           <w:rFonts w:ascii="Cambria" w:hAnsi="Cambria" w:cs="Cambria"/>
-          <w:color w:val="000000"/>
+          <w:color w:val="008000"/>
           <w:sz w:val="24"/>
           <w:szCs w:val="24"/>
         </w:rPr>
@@ -3521,7 +3418,7 @@
       <w:r>
         <w:rPr>
           <w:rFonts w:ascii="Symbol" w:hAnsi="Symbol" w:cs="Symbol"/>
-          <w:color w:val="000000"/>
+          <w:color w:val="008000"/>
           <w:sz w:val="24"/>
           <w:szCs w:val="24"/>
         </w:rPr>
@@ -3530,7 +3427,7 @@
       <w:r>
         <w:rPr>
           <w:rFonts w:ascii="Symbol" w:hAnsi="Symbol" w:cs="Symbol"/>
-          <w:color w:val="000000"/>
+          <w:color w:val="008000"/>
           <w:sz w:val="24"/>
           <w:szCs w:val="24"/>
         </w:rPr>
@@ -3539,7 +3436,7 @@
       <w:r>
         <w:rPr>
           <w:rFonts w:ascii="Cambria" w:hAnsi="Cambria" w:cs="Cambria"/>
-          <w:color w:val="000000"/>
+          <w:color w:val="008000"/>
           <w:sz w:val="24"/>
           <w:szCs w:val="24"/>
         </w:rPr>
@@ -3550,7 +3447,7 @@
           <w:rFonts w:ascii="Cambria-Bold" w:hAnsi="Cambria-Bold" w:cs="Cambria-Bold"/>
           <w:b/>
           <w:bCs/>
-          <w:color w:val="000000"/>
+          <w:color w:val="008000"/>
           <w:sz w:val="24"/>
           <w:szCs w:val="24"/>
         </w:rPr>
@@ -3561,40 +3458,18 @@
           <w:rFonts w:ascii="Cambria-Bold" w:hAnsi="Cambria-Bold" w:cs="Cambria-Bold"/>
           <w:b/>
           <w:bCs/>
-          <w:color w:val="FF0000"/>
-          <w:sz w:val="24"/>
-          <w:szCs w:val="24"/>
-        </w:rPr>
-        <w:t>shall</w:t>
-      </w:r>
-      <w:r>
-        <w:rPr>
-          <w:rFonts w:ascii="Cambria-Bold" w:hAnsi="Cambria-Bold" w:cs="Cambria-Bold"/>
-          <w:b/>
-          <w:bCs/>
-          <w:color w:val="FF0000"/>
-          <w:sz w:val="24"/>
-          <w:szCs w:val="24"/>
-        </w:rPr>
-        <w:t xml:space="preserve"> eternally rise again</w:t>
-      </w:r>
-      <w:r>
-        <w:rPr>
-          <w:rFonts w:ascii="Cambria-Bold" w:hAnsi="Cambria-Bold" w:cs="Cambria-Bold"/>
-          <w:b/>
-          <w:bCs/>
-          <w:color w:val="000000"/>
-          <w:sz w:val="24"/>
-          <w:szCs w:val="24"/>
-        </w:rPr>
-        <w:t xml:space="preserve">, </w:t>
-      </w:r>
-      <w:r>
-        <w:rPr>
-          <w:rFonts w:ascii="Cambria-Bold" w:hAnsi="Cambria-Bold" w:cs="Cambria-Bold"/>
-          <w:b/>
-          <w:bCs/>
-          <w:color w:val="000000"/>
+          <w:color w:val="008000"/>
+          <w:sz w:val="24"/>
+          <w:szCs w:val="24"/>
+        </w:rPr>
+        <w:t xml:space="preserve">shall eternally rise again, </w:t>
+      </w:r>
+      <w:r>
+        <w:rPr>
+          <w:rFonts w:ascii="Cambria-Bold" w:hAnsi="Cambria-Bold" w:cs="Cambria-Bold"/>
+          <w:b/>
+          <w:bCs/>
+          <w:color w:val="008000"/>
           <w:sz w:val="24"/>
           <w:szCs w:val="24"/>
         </w:rPr>
@@ -3603,7 +3478,7 @@
       <w:r>
         <w:rPr>
           <w:rFonts w:ascii="Cambria" w:hAnsi="Cambria" w:cs="Cambria"/>
-          <w:color w:val="000000"/>
+          <w:color w:val="008000"/>
           <w:sz w:val="24"/>
           <w:szCs w:val="24"/>
         </w:rPr>
@@ -3612,7 +3487,7 @@
       <w:r>
         <w:rPr>
           <w:rFonts w:ascii="Cambria" w:hAnsi="Cambria" w:cs="Cambria"/>
-          <w:color w:val="000000"/>
+          <w:color w:val="008000"/>
           <w:sz w:val="24"/>
           <w:szCs w:val="24"/>
         </w:rPr>
@@ -3621,7 +3496,7 @@
       <w:r>
         <w:rPr>
           <w:rFonts w:ascii="Cambria" w:hAnsi="Cambria" w:cs="Cambria"/>
-          <w:color w:val="000000"/>
+          <w:color w:val="008000"/>
           <w:sz w:val="24"/>
           <w:szCs w:val="24"/>
         </w:rPr>
@@ -3632,7 +3507,7 @@
           <w:rFonts w:ascii="Cambria-Italic" w:hAnsi="Cambria-Italic" w:cs="Cambria-Italic"/>
           <w:i/>
           <w:iCs/>
-          <w:color w:val="000000"/>
+          <w:color w:val="008000"/>
           <w:sz w:val="24"/>
           <w:szCs w:val="24"/>
         </w:rPr>
@@ -3641,7 +3516,7 @@
       <w:r>
         <w:rPr>
           <w:rFonts w:ascii="Cambria" w:hAnsi="Cambria" w:cs="Cambria"/>
-          <w:color w:val="000000"/>
+          <w:color w:val="008000"/>
           <w:sz w:val="24"/>
           <w:szCs w:val="24"/>
         </w:rPr>
@@ -3656,15 +3531,15 @@
         <w:spacing w:after="0" w:line="240" w:lineRule="auto"/>
         <w:rPr>
           <w:rFonts w:ascii="Cambria" w:hAnsi="Cambria" w:cs="Cambria"/>
-          <w:color w:val="000000"/>
-          <w:sz w:val="24"/>
-          <w:szCs w:val="24"/>
-        </w:rPr>
-      </w:pPr>
-      <w:r>
-        <w:rPr>
-          <w:rFonts w:ascii="Cambria" w:hAnsi="Cambria" w:cs="Cambria"/>
-          <w:color w:val="000000"/>
+          <w:color w:val="008000"/>
+          <w:sz w:val="24"/>
+          <w:szCs w:val="24"/>
+        </w:rPr>
+      </w:pPr>
+      <w:r>
+        <w:rPr>
+          <w:rFonts w:ascii="Cambria" w:hAnsi="Cambria" w:cs="Cambria"/>
+          <w:color w:val="008000"/>
           <w:sz w:val="24"/>
           <w:szCs w:val="24"/>
         </w:rPr>
@@ -3675,7 +3550,7 @@
           <w:rFonts w:ascii="Cambria-Italic" w:hAnsi="Cambria-Italic" w:cs="Cambria-Italic"/>
           <w:i/>
           <w:iCs/>
-          <w:color w:val="000000"/>
+          <w:color w:val="008000"/>
           <w:sz w:val="24"/>
           <w:szCs w:val="24"/>
         </w:rPr>
@@ -3684,7 +3559,7 @@
       <w:r>
         <w:rPr>
           <w:rFonts w:ascii="Cambria" w:hAnsi="Cambria" w:cs="Cambria"/>
-          <w:color w:val="000000"/>
+          <w:color w:val="008000"/>
           <w:sz w:val="24"/>
           <w:szCs w:val="24"/>
         </w:rPr>
@@ -3699,7 +3574,7 @@
         <w:spacing w:after="0" w:line="240" w:lineRule="auto"/>
         <w:rPr>
           <w:rFonts w:ascii="Cambria" w:hAnsi="Cambria" w:cs="Cambria"/>
-          <w:color w:val="000000"/>
+          <w:color w:val="008000"/>
           <w:sz w:val="24"/>
           <w:szCs w:val="24"/>
         </w:rPr>
@@ -5025,7 +4900,21 @@
           <w:szCs w:val="24"/>
           <w:lang w:val="en-GB"/>
         </w:rPr>
-        <w:t xml:space="preserve">You are far stronger than an infant of your kind should be. </w:t>
+        <w:t xml:space="preserve">You are far stronger than </w:t>
+      </w:r>
+      <w:bookmarkStart w:id="0" w:name="_GoBack"/>
+      <w:bookmarkEnd w:id="0"/>
+      <w:r>
+        <w:rPr>
+          <w:rFonts w:ascii="Cambria-Bold" w:hAnsi="Cambria-Bold" w:cs="Cambria-Bold"/>
+          <w:b/>
+          <w:bCs/>
+          <w:color w:val="000000"/>
+          <w:sz w:val="24"/>
+          <w:szCs w:val="24"/>
+          <w:lang w:val="en-GB"/>
+        </w:rPr>
+        <w:t xml:space="preserve">an infant of your kind should be. </w:t>
       </w:r>
       <w:r>
         <w:rPr>
@@ -8228,8 +8117,6 @@
         </w:rPr>
         <w:t>sehr ernst und determiniert klarstellt</w:t>
       </w:r>
-      <w:bookmarkStart w:id="0" w:name="_GoBack"/>
-      <w:bookmarkEnd w:id="0"/>
     </w:p>
     <w:p>
       <w:pPr>

</xml_diff>